<commit_message>
CUESTIONARIO 47 , 48
</commit_message>
<xml_diff>
--- a/cuestionarios/Cuestionario clase 47.docx
+++ b/cuestionarios/Cuestionario clase 47.docx
@@ -47,9 +47,9 @@
                 <w:noProof/>
               </w:rPr>
               <w:drawing>
-                <wp:inline distT="0" distB="0" distL="0" distR="0" wp14:anchorId="4ED16F21" wp14:editId="53A1348E">
-                  <wp:extent cx="3291840" cy="2472690"/>
-                  <wp:effectExtent l="0" t="0" r="3810" b="3810"/>
+                <wp:inline distT="0" distB="0" distL="0" distR="0" wp14:anchorId="453F9122" wp14:editId="32AFACC1">
+                  <wp:extent cx="3291840" cy="2503805"/>
+                  <wp:effectExtent l="0" t="0" r="3810" b="0"/>
                   <wp:docPr id="1" name="Picture 1"/>
                   <wp:cNvGraphicFramePr>
                     <a:graphicFrameLocks xmlns:a="http://schemas.openxmlformats.org/drawingml/2006/main" noChangeAspect="1"/>
@@ -70,7 +70,7 @@
                         <pic:spPr>
                           <a:xfrm>
                             <a:off x="0" y="0"/>
-                            <a:ext cx="3291840" cy="2472690"/>
+                            <a:ext cx="3291840" cy="2503805"/>
                           </a:xfrm>
                           <a:prstGeom prst="rect">
                             <a:avLst/>
@@ -131,10 +131,10 @@
                 <w:noProof/>
               </w:rPr>
               <w:drawing>
-                <wp:inline distT="0" distB="0" distL="0" distR="0" wp14:anchorId="36407E4E" wp14:editId="633A398B">
-                  <wp:extent cx="3120390" cy="2428875"/>
-                  <wp:effectExtent l="0" t="0" r="3810" b="9525"/>
-                  <wp:docPr id="2" name="Picture 2"/>
+                <wp:inline distT="0" distB="0" distL="0" distR="0" wp14:anchorId="57A64E19" wp14:editId="220EFFEF">
+                  <wp:extent cx="3120390" cy="2340610"/>
+                  <wp:effectExtent l="0" t="0" r="3810" b="2540"/>
+                  <wp:docPr id="11" name="Picture 11"/>
                   <wp:cNvGraphicFramePr>
                     <a:graphicFrameLocks xmlns:a="http://schemas.openxmlformats.org/drawingml/2006/main" noChangeAspect="1"/>
                   </wp:cNvGraphicFramePr>
@@ -154,7 +154,7 @@
                         <pic:spPr>
                           <a:xfrm>
                             <a:off x="0" y="0"/>
-                            <a:ext cx="3120390" cy="2428875"/>
+                            <a:ext cx="3120390" cy="2340610"/>
                           </a:xfrm>
                           <a:prstGeom prst="rect">
                             <a:avLst/>
@@ -222,15 +222,27 @@
               </w:rPr>
               <w:tab/>
             </w:r>
+          </w:p>
+          <w:p>
+            <w:pPr>
+              <w:tabs>
+                <w:tab w:val="left" w:pos="1812"/>
+              </w:tabs>
+              <w:spacing w:after="0" w:line="240" w:lineRule="auto"/>
+              <w:rPr>
+                <w:rFonts w:ascii="Calibri" w:eastAsia="Calibri" w:hAnsi="Calibri" w:cs="Arial"/>
+                <w:lang w:val="es-419"/>
+              </w:rPr>
+            </w:pPr>
             <w:r>
               <w:rPr>
                 <w:noProof/>
               </w:rPr>
               <w:drawing>
-                <wp:inline distT="0" distB="0" distL="0" distR="0" wp14:anchorId="70CDE470" wp14:editId="25C1830B">
-                  <wp:extent cx="3291840" cy="2667000"/>
-                  <wp:effectExtent l="0" t="0" r="3810" b="0"/>
-                  <wp:docPr id="3" name="Picture 3"/>
+                <wp:inline distT="0" distB="0" distL="0" distR="0" wp14:anchorId="7D5119A1" wp14:editId="2B512E80">
+                  <wp:extent cx="3291840" cy="2738120"/>
+                  <wp:effectExtent l="0" t="0" r="3810" b="5080"/>
+                  <wp:docPr id="12" name="Picture 12"/>
                   <wp:cNvGraphicFramePr>
                     <a:graphicFrameLocks xmlns:a="http://schemas.openxmlformats.org/drawingml/2006/main" noChangeAspect="1"/>
                   </wp:cNvGraphicFramePr>
@@ -250,7 +262,7 @@
                         <pic:spPr>
                           <a:xfrm>
                             <a:off x="0" y="0"/>
-                            <a:ext cx="3291840" cy="2667000"/>
+                            <a:ext cx="3291840" cy="2738120"/>
                           </a:xfrm>
                           <a:prstGeom prst="rect">
                             <a:avLst/>
@@ -263,25 +275,6 @@
               </w:drawing>
             </w:r>
           </w:p>
-          <w:p>
-            <w:pPr>
-              <w:tabs>
-                <w:tab w:val="left" w:pos="1812"/>
-              </w:tabs>
-              <w:spacing w:after="0" w:line="240" w:lineRule="auto"/>
-              <w:rPr>
-                <w:rFonts w:ascii="Calibri" w:eastAsia="Calibri" w:hAnsi="Calibri" w:cs="Arial"/>
-                <w:lang w:val="es-419"/>
-              </w:rPr>
-            </w:pPr>
-            <w:r>
-              <w:rPr>
-                <w:rFonts w:ascii="Calibri" w:eastAsia="Calibri" w:hAnsi="Calibri" w:cs="Arial"/>
-                <w:lang w:val="es-419"/>
-              </w:rPr>
-              <w:t>todas</w:t>
-            </w:r>
-          </w:p>
         </w:tc>
         <w:tc>
           <w:tcPr>
@@ -302,10 +295,10 @@
                 <w:noProof/>
               </w:rPr>
               <w:drawing>
-                <wp:inline distT="0" distB="0" distL="0" distR="0" wp14:anchorId="7651928F" wp14:editId="32707FDF">
-                  <wp:extent cx="3120390" cy="2515870"/>
+                <wp:inline distT="0" distB="0" distL="0" distR="0" wp14:anchorId="72163629" wp14:editId="5928B529">
+                  <wp:extent cx="3120390" cy="2533650"/>
                   <wp:effectExtent l="0" t="0" r="3810" b="0"/>
-                  <wp:docPr id="4" name="Picture 4"/>
+                  <wp:docPr id="13" name="Picture 13"/>
                   <wp:cNvGraphicFramePr>
                     <a:graphicFrameLocks xmlns:a="http://schemas.openxmlformats.org/drawingml/2006/main" noChangeAspect="1"/>
                   </wp:cNvGraphicFramePr>
@@ -325,7 +318,7 @@
                         <pic:spPr>
                           <a:xfrm>
                             <a:off x="0" y="0"/>
-                            <a:ext cx="3120390" cy="2515870"/>
+                            <a:ext cx="3120390" cy="2533650"/>
                           </a:xfrm>
                           <a:prstGeom prst="rect">
                             <a:avLst/>
@@ -338,38 +331,6 @@
               </w:drawing>
             </w:r>
           </w:p>
-          <w:p>
-            <w:pPr>
-              <w:tabs>
-                <w:tab w:val="left" w:pos="1560"/>
-              </w:tabs>
-              <w:rPr>
-                <w:rFonts w:ascii="Calibri" w:eastAsia="Calibri" w:hAnsi="Calibri" w:cs="Arial"/>
-                <w:lang w:val="es-419"/>
-              </w:rPr>
-            </w:pPr>
-            <w:r>
-              <w:rPr>
-                <w:rFonts w:ascii="Calibri" w:eastAsia="Calibri" w:hAnsi="Calibri" w:cs="Arial"/>
-                <w:lang w:val="es-419"/>
-              </w:rPr>
-              <w:t>La</w:t>
-            </w:r>
-            <w:r>
-              <w:rPr>
-                <w:rFonts w:ascii="Calibri" w:eastAsia="Calibri" w:hAnsi="Calibri" w:cs="Arial"/>
-                <w:lang w:val="es-419"/>
-              </w:rPr>
-              <w:t xml:space="preserve"> tercera</w:t>
-            </w:r>
-            <w:r>
-              <w:rPr>
-                <w:rFonts w:ascii="Calibri" w:eastAsia="Calibri" w:hAnsi="Calibri" w:cs="Arial"/>
-                <w:lang w:val="es-419"/>
-              </w:rPr>
-              <w:t xml:space="preserve"> o la segunda</w:t>
-            </w:r>
-          </w:p>
         </w:tc>
       </w:tr>
       <w:tr>
@@ -388,15 +349,24 @@
                 <w:noProof/>
               </w:rPr>
             </w:pPr>
+          </w:p>
+          <w:p>
+            <w:pPr>
+              <w:spacing w:after="0" w:line="240" w:lineRule="auto"/>
+              <w:jc w:val="center"/>
+              <w:rPr>
+                <w:noProof/>
+              </w:rPr>
+            </w:pPr>
             <w:r>
               <w:rPr>
                 <w:noProof/>
               </w:rPr>
               <w:drawing>
-                <wp:inline distT="0" distB="0" distL="0" distR="0" wp14:anchorId="0D96276D" wp14:editId="54733665">
-                  <wp:extent cx="3291840" cy="1416685"/>
+                <wp:inline distT="0" distB="0" distL="0" distR="0" wp14:anchorId="12892666" wp14:editId="3292C9A2">
+                  <wp:extent cx="3291840" cy="1527175"/>
                   <wp:effectExtent l="0" t="0" r="3810" b="0"/>
-                  <wp:docPr id="5" name="Picture 5"/>
+                  <wp:docPr id="14" name="Picture 14"/>
                   <wp:cNvGraphicFramePr>
                     <a:graphicFrameLocks xmlns:a="http://schemas.openxmlformats.org/drawingml/2006/main" noChangeAspect="1"/>
                   </wp:cNvGraphicFramePr>
@@ -416,7 +386,7 @@
                         <pic:spPr>
                           <a:xfrm>
                             <a:off x="0" y="0"/>
-                            <a:ext cx="3291840" cy="1416685"/>
+                            <a:ext cx="3291840" cy="1527175"/>
                           </a:xfrm>
                           <a:prstGeom prst="rect">
                             <a:avLst/>
@@ -429,21 +399,6 @@
               </w:drawing>
             </w:r>
           </w:p>
-          <w:p>
-            <w:pPr>
-              <w:spacing w:after="0" w:line="240" w:lineRule="auto"/>
-              <w:jc w:val="center"/>
-              <w:rPr>
-                <w:noProof/>
-              </w:rPr>
-            </w:pPr>
-            <w:r>
-              <w:rPr>
-                <w:noProof/>
-              </w:rPr>
-              <w:t>falsa</w:t>
-            </w:r>
-          </w:p>
         </w:tc>
         <w:tc>
           <w:tcPr>
@@ -458,15 +413,25 @@
                 <w:noProof/>
               </w:rPr>
             </w:pPr>
+          </w:p>
+          <w:p>
+            <w:pPr>
+              <w:tabs>
+                <w:tab w:val="left" w:pos="1560"/>
+              </w:tabs>
+              <w:rPr>
+                <w:noProof/>
+              </w:rPr>
+            </w:pPr>
             <w:r>
               <w:rPr>
                 <w:noProof/>
               </w:rPr>
               <w:drawing>
-                <wp:inline distT="0" distB="0" distL="0" distR="0" wp14:anchorId="2DFDEEB4" wp14:editId="01BB444A">
-                  <wp:extent cx="3120390" cy="1330960"/>
-                  <wp:effectExtent l="0" t="0" r="3810" b="2540"/>
-                  <wp:docPr id="6" name="Picture 6"/>
+                <wp:inline distT="0" distB="0" distL="0" distR="0" wp14:anchorId="19335FB6" wp14:editId="62EB8F66">
+                  <wp:extent cx="3120390" cy="1356360"/>
+                  <wp:effectExtent l="0" t="0" r="3810" b="0"/>
+                  <wp:docPr id="15" name="Picture 15"/>
                   <wp:cNvGraphicFramePr>
                     <a:graphicFrameLocks xmlns:a="http://schemas.openxmlformats.org/drawingml/2006/main" noChangeAspect="1"/>
                   </wp:cNvGraphicFramePr>
@@ -486,7 +451,7 @@
                         <pic:spPr>
                           <a:xfrm>
                             <a:off x="0" y="0"/>
-                            <a:ext cx="3120390" cy="1330960"/>
+                            <a:ext cx="3120390" cy="1356360"/>
                           </a:xfrm>
                           <a:prstGeom prst="rect">
                             <a:avLst/>
@@ -499,22 +464,6 @@
               </w:drawing>
             </w:r>
           </w:p>
-          <w:p>
-            <w:pPr>
-              <w:tabs>
-                <w:tab w:val="left" w:pos="1560"/>
-              </w:tabs>
-              <w:rPr>
-                <w:noProof/>
-              </w:rPr>
-            </w:pPr>
-            <w:r>
-              <w:rPr>
-                <w:noProof/>
-              </w:rPr>
-              <w:t>verdadera</w:t>
-            </w:r>
-          </w:p>
         </w:tc>
       </w:tr>
       <w:tr>
@@ -538,10 +487,10 @@
                 <w:noProof/>
               </w:rPr>
               <w:drawing>
-                <wp:inline distT="0" distB="0" distL="0" distR="0" wp14:anchorId="08A5DBB9" wp14:editId="5DEAFC35">
-                  <wp:extent cx="3291840" cy="1280160"/>
-                  <wp:effectExtent l="0" t="0" r="3810" b="0"/>
-                  <wp:docPr id="7" name="Picture 7"/>
+                <wp:inline distT="0" distB="0" distL="0" distR="0" wp14:anchorId="67BC5D39" wp14:editId="4051368A">
+                  <wp:extent cx="3291840" cy="1347470"/>
+                  <wp:effectExtent l="0" t="0" r="3810" b="5080"/>
+                  <wp:docPr id="16" name="Picture 16"/>
                   <wp:cNvGraphicFramePr>
                     <a:graphicFrameLocks xmlns:a="http://schemas.openxmlformats.org/drawingml/2006/main" noChangeAspect="1"/>
                   </wp:cNvGraphicFramePr>
@@ -561,7 +510,7 @@
                         <pic:spPr>
                           <a:xfrm>
                             <a:off x="0" y="0"/>
-                            <a:ext cx="3291840" cy="1280160"/>
+                            <a:ext cx="3291840" cy="1347470"/>
                           </a:xfrm>
                           <a:prstGeom prst="rect">
                             <a:avLst/>
@@ -574,27 +523,6 @@
               </w:drawing>
             </w:r>
           </w:p>
-          <w:p>
-            <w:pPr>
-              <w:spacing w:after="0" w:line="240" w:lineRule="auto"/>
-              <w:jc w:val="center"/>
-              <w:rPr>
-                <w:noProof/>
-              </w:rPr>
-            </w:pPr>
-            <w:r>
-              <w:rPr>
-                <w:noProof/>
-              </w:rPr>
-              <w:t>verdader</w:t>
-            </w:r>
-            <w:r>
-              <w:rPr>
-                <w:noProof/>
-              </w:rPr>
-              <w:t>a</w:t>
-            </w:r>
-          </w:p>
         </w:tc>
         <w:tc>
           <w:tcPr>
@@ -606,10 +534,10 @@
                 <w:noProof/>
               </w:rPr>
               <w:drawing>
-                <wp:inline distT="0" distB="0" distL="0" distR="0" wp14:anchorId="307F4814" wp14:editId="1DFCF651">
-                  <wp:extent cx="3120390" cy="1778635"/>
-                  <wp:effectExtent l="0" t="0" r="3810" b="0"/>
-                  <wp:docPr id="8" name="Picture 8"/>
+                <wp:inline distT="0" distB="0" distL="0" distR="0" wp14:anchorId="25062597" wp14:editId="77DCD6F0">
+                  <wp:extent cx="3120390" cy="1862455"/>
+                  <wp:effectExtent l="0" t="0" r="3810" b="4445"/>
+                  <wp:docPr id="17" name="Picture 17"/>
                   <wp:cNvGraphicFramePr>
                     <a:graphicFrameLocks xmlns:a="http://schemas.openxmlformats.org/drawingml/2006/main" noChangeAspect="1"/>
                   </wp:cNvGraphicFramePr>
@@ -629,7 +557,7 @@
                         <pic:spPr>
                           <a:xfrm>
                             <a:off x="0" y="0"/>
-                            <a:ext cx="3120390" cy="1778635"/>
+                            <a:ext cx="3120390" cy="1862455"/>
                           </a:xfrm>
                           <a:prstGeom prst="rect">
                             <a:avLst/>
@@ -643,13 +571,6 @@
             </w:r>
           </w:p>
           <w:p>
-            <w:r>
-              <w:lastRenderedPageBreak/>
-              <w:t>La primera</w:t>
-            </w:r>
-          </w:p>
-          <w:p/>
-          <w:p>
             <w:pPr>
               <w:rPr>
                 <w:rStyle w:val="hgkelc"/>
@@ -661,6 +582,7 @@
                 <w:rStyle w:val="hgkelc"/>
                 <w:lang w:val="en"/>
               </w:rPr>
+              <w:lastRenderedPageBreak/>
               <w:t xml:space="preserve">Truncated SVD </w:t>
             </w:r>
             <w:r>
@@ -815,15 +737,26 @@
               <w:lastRenderedPageBreak/>
               <w:tab/>
             </w:r>
+          </w:p>
+          <w:p>
+            <w:pPr>
+              <w:tabs>
+                <w:tab w:val="left" w:pos="1487"/>
+              </w:tabs>
+              <w:spacing w:after="0" w:line="240" w:lineRule="auto"/>
+              <w:rPr>
+                <w:noProof/>
+              </w:rPr>
+            </w:pPr>
             <w:r>
               <w:rPr>
                 <w:noProof/>
               </w:rPr>
               <w:drawing>
-                <wp:inline distT="0" distB="0" distL="0" distR="0" wp14:anchorId="16338F92" wp14:editId="53178737">
-                  <wp:extent cx="3291840" cy="2185670"/>
-                  <wp:effectExtent l="0" t="0" r="3810" b="5080"/>
-                  <wp:docPr id="9" name="Picture 9"/>
+                <wp:inline distT="0" distB="0" distL="0" distR="0" wp14:anchorId="2B39E5D4" wp14:editId="6732C4D7">
+                  <wp:extent cx="3291840" cy="2200275"/>
+                  <wp:effectExtent l="0" t="0" r="3810" b="9525"/>
+                  <wp:docPr id="18" name="Picture 18"/>
                   <wp:cNvGraphicFramePr>
                     <a:graphicFrameLocks xmlns:a="http://schemas.openxmlformats.org/drawingml/2006/main" noChangeAspect="1"/>
                   </wp:cNvGraphicFramePr>
@@ -843,7 +776,7 @@
                         <pic:spPr>
                           <a:xfrm>
                             <a:off x="0" y="0"/>
-                            <a:ext cx="3291840" cy="2185670"/>
+                            <a:ext cx="3291840" cy="2200275"/>
                           </a:xfrm>
                           <a:prstGeom prst="rect">
                             <a:avLst/>
@@ -856,23 +789,6 @@
               </w:drawing>
             </w:r>
           </w:p>
-          <w:p>
-            <w:pPr>
-              <w:tabs>
-                <w:tab w:val="left" w:pos="1487"/>
-              </w:tabs>
-              <w:spacing w:after="0" w:line="240" w:lineRule="auto"/>
-              <w:rPr>
-                <w:noProof/>
-              </w:rPr>
-            </w:pPr>
-            <w:r>
-              <w:rPr>
-                <w:noProof/>
-              </w:rPr>
-              <w:t>La tercera</w:t>
-            </w:r>
-          </w:p>
         </w:tc>
         <w:tc>
           <w:tcPr>
@@ -892,10 +808,10 @@
                 <w:noProof/>
               </w:rPr>
               <w:drawing>
-                <wp:inline distT="0" distB="0" distL="0" distR="0" wp14:anchorId="48D406EE" wp14:editId="091AB873">
-                  <wp:extent cx="3120390" cy="1172210"/>
-                  <wp:effectExtent l="0" t="0" r="3810" b="8890"/>
-                  <wp:docPr id="10" name="Picture 10"/>
+                <wp:inline distT="0" distB="0" distL="0" distR="0" wp14:anchorId="3DAFECDD" wp14:editId="211EB9D2">
+                  <wp:extent cx="3120390" cy="1320165"/>
+                  <wp:effectExtent l="0" t="0" r="3810" b="0"/>
+                  <wp:docPr id="19" name="Picture 19"/>
                   <wp:cNvGraphicFramePr>
                     <a:graphicFrameLocks xmlns:a="http://schemas.openxmlformats.org/drawingml/2006/main" noChangeAspect="1"/>
                   </wp:cNvGraphicFramePr>
@@ -915,7 +831,7 @@
                         <pic:spPr>
                           <a:xfrm>
                             <a:off x="0" y="0"/>
-                            <a:ext cx="3120390" cy="1172210"/>
+                            <a:ext cx="3120390" cy="1320165"/>
                           </a:xfrm>
                           <a:prstGeom prst="rect">
                             <a:avLst/>
@@ -926,22 +842,6 @@
                   </a:graphic>
                 </wp:inline>
               </w:drawing>
-            </w:r>
-          </w:p>
-          <w:p>
-            <w:pPr>
-              <w:tabs>
-                <w:tab w:val="left" w:pos="1560"/>
-              </w:tabs>
-              <w:rPr>
-                <w:noProof/>
-              </w:rPr>
-            </w:pPr>
-            <w:r>
-              <w:rPr>
-                <w:noProof/>
-              </w:rPr>
-              <w:t>verdadero</w:t>
             </w:r>
           </w:p>
         </w:tc>

</xml_diff>